<commit_message>
4.2 sudah mulai berisi.
</commit_message>
<xml_diff>
--- a/TAHAP 2 - OTW/v1.1/BAB 4.docx
+++ b/TAHAP 2 - OTW/v1.1/BAB 4.docx
@@ -588,6 +588,7 @@
         <w:t xml:space="preserve"> yang digunakan dalam penelitian ini ditunjukkan oleh Tabel 4.1.</w:t>
       </w:r>
     </w:p>
+    <w:p/>
     <w:p>
       <w:pPr>
         <w:jc w:val="center"/>
@@ -685,7 +686,6 @@
             <w:pPr>
               <w:jc w:val="center"/>
               <w:rPr>
-                <w:rFonts w:hint="eastAsia"/>
                 <w:b/>
                 <w:bCs/>
               </w:rPr>
@@ -1455,6 +1455,7 @@
         </w:tc>
       </w:tr>
     </w:tbl>
+    <w:p/>
     <w:p>
       <w:pPr>
         <w:pStyle w:val="Heading1"/>
@@ -1464,34 +1465,423 @@
       </w:r>
     </w:p>
     <w:p>
+      <w:r>
+        <w:t xml:space="preserve">Bagian ini akan memaparkan prosedur yang harus dilakukan dalam menggunakan aplikasi yang dikembangkan dalam penelitian ini. </w:t>
+      </w:r>
+      <w:r>
+        <w:t xml:space="preserve">Setelah antarmuka tampil di layar, pengguna dapat memilih </w:t>
+      </w:r>
+      <w:r>
+        <w:rPr>
+          <w:i/>
+          <w:iCs/>
+        </w:rPr>
+        <w:t>file</w:t>
+      </w:r>
+      <w:r>
+        <w:t xml:space="preserve"> data latih </w:t>
+      </w:r>
+      <w:r>
+        <w:t>(</w:t>
+      </w:r>
+      <w:r>
+        <w:rPr>
+          <w:i/>
+          <w:iCs/>
+        </w:rPr>
+        <w:t>training</w:t>
+      </w:r>
+      <w:r>
+        <w:rPr>
+          <w:i/>
+          <w:iCs/>
+        </w:rPr>
+        <w:t xml:space="preserve"> data</w:t>
+      </w:r>
+      <w:r>
+        <w:t xml:space="preserve">) </w:t>
+      </w:r>
+      <w:r>
+        <w:t xml:space="preserve">dengan memilih tombol “Pilih” pada bagian “File </w:t>
+      </w:r>
+      <w:r>
+        <w:t>data latih (training data)</w:t>
+      </w:r>
+      <w:r>
+        <w:t xml:space="preserve">”. Tombol “Pilih” akan mengarahkan pengguna pada dialog pemilihan </w:t>
+      </w:r>
+      <w:r>
+        <w:rPr>
+          <w:i/>
+          <w:iCs/>
+        </w:rPr>
+        <w:t>file</w:t>
+      </w:r>
+      <w:r>
+        <w:t xml:space="preserve"> data latih, di mana </w:t>
+      </w:r>
+      <w:r>
+        <w:rPr>
+          <w:i/>
+          <w:iCs/>
+        </w:rPr>
+        <w:t>file</w:t>
+      </w:r>
+      <w:r>
+        <w:t xml:space="preserve"> yang dapat dipilih adalah dokumen teks dengan ekstensi </w:t>
+      </w:r>
+      <w:r>
+        <w:t>“</w:t>
+      </w:r>
+      <w:r>
+        <w:t>txt</w:t>
+      </w:r>
+      <w:r>
+        <w:t>”</w:t>
+      </w:r>
       <w:bookmarkStart w:id="0" w:name="_GoBack"/>
       <w:bookmarkEnd w:id="0"/>
-    </w:p>
-    <w:p>
-      <w:pPr>
-        <w:pStyle w:val="Heading1"/>
-      </w:pPr>
-      <w:r>
-        <w:t>Hasil Pengujian</w:t>
-      </w:r>
-    </w:p>
-    <w:p>
-      <w:r>
-        <w:t xml:space="preserve">Bagian ini akan memaparkan hasil yang didapatkan dari implementasi </w:t>
+      <w:r>
+        <w:t xml:space="preserve">. Ilustrasi dari tahap pemilihan </w:t>
       </w:r>
       <w:r>
         <w:rPr>
           <w:i/>
           <w:iCs/>
         </w:rPr>
+        <w:t>file</w:t>
+      </w:r>
+      <w:r>
+        <w:t xml:space="preserve"> data latih ditunjukkan oleh Gambar 4.3.</w:t>
+      </w:r>
+    </w:p>
+    <w:p>
+      <w:pPr>
+        <w:jc w:val="center"/>
+      </w:pPr>
+      <w:r>
+        <w:rPr>
+          <w:noProof/>
+          <w:lang w:val="en-US"/>
+        </w:rPr>
+        <w:lastRenderedPageBreak/>
+        <w:drawing>
+          <wp:inline distT="0" distB="0" distL="0" distR="0" wp14:anchorId="1A60D78F" wp14:editId="68670661">
+            <wp:extent cx="4630998" cy="2733675"/>
+            <wp:effectExtent l="0" t="0" r="0" b="0"/>
+            <wp:docPr id="3" name="Picture 3" descr="C:\Users\jianh\iCloudDrive\Desktop\Penulisan Tugas Akhir\TAHAP 2 - OTW\v1.1\Screenshot\prosedur_1.JPG"/>
+            <wp:cNvGraphicFramePr>
+              <a:graphicFrameLocks xmlns:a="http://schemas.openxmlformats.org/drawingml/2006/main" noChangeAspect="1"/>
+            </wp:cNvGraphicFramePr>
+            <a:graphic xmlns:a="http://schemas.openxmlformats.org/drawingml/2006/main">
+              <a:graphicData uri="http://schemas.openxmlformats.org/drawingml/2006/picture">
+                <pic:pic xmlns:pic="http://schemas.openxmlformats.org/drawingml/2006/picture">
+                  <pic:nvPicPr>
+                    <pic:cNvPr id="0" name="Picture 1" descr="C:\Users\jianh\iCloudDrive\Desktop\Penulisan Tugas Akhir\TAHAP 2 - OTW\v1.1\Screenshot\prosedur_1.JPG"/>
+                    <pic:cNvPicPr>
+                      <a:picLocks noChangeAspect="1" noChangeArrowheads="1"/>
+                    </pic:cNvPicPr>
+                  </pic:nvPicPr>
+                  <pic:blipFill>
+                    <a:blip r:embed="rId11">
+                      <a:extLst>
+                        <a:ext uri="{28A0092B-C50C-407E-A947-70E740481C1C}">
+                          <a14:useLocalDpi xmlns:a14="http://schemas.microsoft.com/office/drawing/2010/main" val="0"/>
+                        </a:ext>
+                      </a:extLst>
+                    </a:blip>
+                    <a:srcRect/>
+                    <a:stretch>
+                      <a:fillRect/>
+                    </a:stretch>
+                  </pic:blipFill>
+                  <pic:spPr bwMode="auto">
+                    <a:xfrm>
+                      <a:off x="0" y="0"/>
+                      <a:ext cx="4630998" cy="2733675"/>
+                    </a:xfrm>
+                    <a:prstGeom prst="rect">
+                      <a:avLst/>
+                    </a:prstGeom>
+                    <a:noFill/>
+                    <a:ln>
+                      <a:noFill/>
+                    </a:ln>
+                  </pic:spPr>
+                </pic:pic>
+              </a:graphicData>
+            </a:graphic>
+          </wp:inline>
+        </w:drawing>
+      </w:r>
+    </w:p>
+    <w:p>
+      <w:pPr>
+        <w:jc w:val="center"/>
+      </w:pPr>
+      <w:r>
+        <w:rPr>
+          <w:b/>
+          <w:bCs/>
+        </w:rPr>
+        <w:t>Gambar 4.3.</w:t>
+      </w:r>
+      <w:r>
+        <w:t xml:space="preserve"> Ilustrasi pemilihan </w:t>
+      </w:r>
+      <w:r>
+        <w:rPr>
+          <w:i/>
+          <w:iCs/>
+        </w:rPr>
+        <w:t>file</w:t>
+      </w:r>
+      <w:r>
+        <w:t xml:space="preserve"> data latih (</w:t>
+      </w:r>
+      <w:r>
+        <w:rPr>
+          <w:i/>
+          <w:iCs/>
+        </w:rPr>
+        <w:t>training</w:t>
+      </w:r>
+      <w:r>
+        <w:rPr>
+          <w:i/>
+          <w:iCs/>
+        </w:rPr>
+        <w:t xml:space="preserve"> data</w:t>
+      </w:r>
+      <w:r>
+        <w:t>)</w:t>
+      </w:r>
+    </w:p>
+    <w:p>
+      <w:pPr>
+        <w:ind w:firstLine="720"/>
+      </w:pPr>
+      <w:r>
+        <w:rPr>
+          <w:i/>
+          <w:iCs/>
+        </w:rPr>
+        <w:t>File</w:t>
+      </w:r>
+      <w:r>
+        <w:t xml:space="preserve"> data uji (</w:t>
+      </w:r>
+      <w:r>
+        <w:rPr>
+          <w:i/>
+          <w:iCs/>
+        </w:rPr>
+        <w:t>testing</w:t>
+      </w:r>
+      <w:r>
+        <w:rPr>
+          <w:i/>
+          <w:iCs/>
+        </w:rPr>
+        <w:t xml:space="preserve"> data</w:t>
+      </w:r>
+      <w:r>
+        <w:t xml:space="preserve">) juga dapat diberikan kepada aplikasi dengan menekan tombol “Pilih” pada bagian “File data uji (training data)”. Dialog pemilihan </w:t>
+      </w:r>
+      <w:r>
+        <w:rPr>
+          <w:i/>
+          <w:iCs/>
+        </w:rPr>
+        <w:t>file</w:t>
+      </w:r>
+      <w:r>
+        <w:t xml:space="preserve"> data uji akan muncul setelah tombol “Pilih” ditekan, seperti yang ditunjukkan pada </w:t>
+      </w:r>
+      <w:r>
+        <w:t>G</w:t>
+      </w:r>
+      <w:r>
+        <w:t>ambar 4.4.</w:t>
+      </w:r>
+      <w:r>
+        <w:t xml:space="preserve"> Data uji yang dapat diterima dalam aplikasi ini berupa dokumen teks dengan ekstensi </w:t>
+      </w:r>
+      <w:r>
+        <w:t>“</w:t>
+      </w:r>
+      <w:r>
+        <w:t>txt</w:t>
+      </w:r>
+      <w:r>
+        <w:t>”</w:t>
+      </w:r>
+      <w:r>
+        <w:t>.</w:t>
+      </w:r>
+    </w:p>
+    <w:p>
+      <w:pPr>
+        <w:jc w:val="center"/>
+      </w:pPr>
+      <w:r>
+        <w:rPr>
+          <w:noProof/>
+          <w:lang w:val="en-US"/>
+        </w:rPr>
+        <w:drawing>
+          <wp:inline distT="0" distB="0" distL="0" distR="0" wp14:anchorId="4FCF5C0F" wp14:editId="0CB7289A">
+            <wp:extent cx="5291455" cy="2062000"/>
+            <wp:effectExtent l="0" t="0" r="4445" b="0"/>
+            <wp:docPr id="4" name="Picture 4" descr="C:\Users\jianh\iCloudDrive\Desktop\Penulisan Tugas Akhir\TAHAP 2 - OTW\v1.1\Screenshot\prosedur_2.JPG"/>
+            <wp:cNvGraphicFramePr>
+              <a:graphicFrameLocks xmlns:a="http://schemas.openxmlformats.org/drawingml/2006/main" noChangeAspect="1"/>
+            </wp:cNvGraphicFramePr>
+            <a:graphic xmlns:a="http://schemas.openxmlformats.org/drawingml/2006/main">
+              <a:graphicData uri="http://schemas.openxmlformats.org/drawingml/2006/picture">
+                <pic:pic xmlns:pic="http://schemas.openxmlformats.org/drawingml/2006/picture">
+                  <pic:nvPicPr>
+                    <pic:cNvPr id="0" name="Picture 1" descr="C:\Users\jianh\iCloudDrive\Desktop\Penulisan Tugas Akhir\TAHAP 2 - OTW\v1.1\Screenshot\prosedur_2.JPG"/>
+                    <pic:cNvPicPr>
+                      <a:picLocks noChangeAspect="1" noChangeArrowheads="1"/>
+                    </pic:cNvPicPr>
+                  </pic:nvPicPr>
+                  <pic:blipFill>
+                    <a:blip r:embed="rId12">
+                      <a:extLst>
+                        <a:ext uri="{28A0092B-C50C-407E-A947-70E740481C1C}">
+                          <a14:useLocalDpi xmlns:a14="http://schemas.microsoft.com/office/drawing/2010/main" val="0"/>
+                        </a:ext>
+                      </a:extLst>
+                    </a:blip>
+                    <a:srcRect/>
+                    <a:stretch>
+                      <a:fillRect/>
+                    </a:stretch>
+                  </pic:blipFill>
+                  <pic:spPr bwMode="auto">
+                    <a:xfrm>
+                      <a:off x="0" y="0"/>
+                      <a:ext cx="5291455" cy="2062000"/>
+                    </a:xfrm>
+                    <a:prstGeom prst="rect">
+                      <a:avLst/>
+                    </a:prstGeom>
+                    <a:noFill/>
+                    <a:ln>
+                      <a:noFill/>
+                    </a:ln>
+                  </pic:spPr>
+                </pic:pic>
+              </a:graphicData>
+            </a:graphic>
+          </wp:inline>
+        </w:drawing>
+      </w:r>
+    </w:p>
+    <w:p>
+      <w:pPr>
+        <w:jc w:val="center"/>
+      </w:pPr>
+      <w:r>
+        <w:rPr>
+          <w:b/>
+          <w:bCs/>
+        </w:rPr>
+        <w:t>Gambar 4.4.</w:t>
+      </w:r>
+      <w:r>
+        <w:t xml:space="preserve"> Ilustrasi pemilihan </w:t>
+      </w:r>
+      <w:r>
+        <w:rPr>
+          <w:i/>
+          <w:iCs/>
+        </w:rPr>
+        <w:t>file</w:t>
+      </w:r>
+      <w:r>
+        <w:t xml:space="preserve"> data uji (</w:t>
+      </w:r>
+      <w:r>
+        <w:rPr>
+          <w:i/>
+          <w:iCs/>
+        </w:rPr>
+        <w:t>testing data</w:t>
+      </w:r>
+      <w:r>
+        <w:t>)</w:t>
+      </w:r>
+    </w:p>
+    <w:p>
+      <w:pPr>
+        <w:ind w:firstLine="720"/>
+      </w:pPr>
+    </w:p>
+    <w:p>
+      <w:pPr>
+        <w:pStyle w:val="Heading1"/>
+      </w:pPr>
+      <w:r>
+        <w:t>Hasil Pengujian</w:t>
+      </w:r>
+    </w:p>
+    <w:p>
+      <w:r>
+        <w:t xml:space="preserve">Bagian ini akan memaparkan hasil yang didapatkan dari implementasi </w:t>
+      </w:r>
+      <w:r>
+        <w:rPr>
+          <w:i/>
+          <w:iCs/>
+        </w:rPr>
         <w:t>Extreme Learning Machine</w:t>
       </w:r>
       <w:r>
         <w:t xml:space="preserve"> (ELM) dalam melakukan proses prediksi kualitas air Danau Toba. </w:t>
       </w:r>
+      <w:r>
+        <w:t xml:space="preserve">Proses pengujian akan dilakukan terhadap data uji setelah proses pelatihan telah selesai dilakukan melalui </w:t>
+      </w:r>
+      <w:r>
+        <w:rPr>
+          <w:i/>
+          <w:iCs/>
+        </w:rPr>
+        <w:t>extreme learning machine</w:t>
+      </w:r>
+      <w:r>
+        <w:t xml:space="preserve"> menggunakan data latih yang disediakan.</w:t>
+      </w:r>
+      <w:r>
+        <w:t xml:space="preserve"> </w:t>
+      </w:r>
+      <w:r>
+        <w:lastRenderedPageBreak/>
+        <w:t xml:space="preserve">Akurasi dari hasil pengujian yang didapat akan direpresentasikan melalui nilai </w:t>
+      </w:r>
+      <w:r>
+        <w:rPr>
+          <w:i/>
+          <w:iCs/>
+        </w:rPr>
+        <w:t>root mean square error</w:t>
+      </w:r>
+      <w:r>
+        <w:t xml:space="preserve"> (RMSE).</w:t>
+      </w:r>
+    </w:p>
+    <w:p>
+      <w:r>
+        <w:tab/>
+      </w:r>
+      <w:r>
+        <w:t xml:space="preserve"> </w:t>
+      </w:r>
     </w:p>
     <w:sectPr>
-      <w:headerReference w:type="first" r:id="rId11"/>
+      <w:headerReference w:type="first" r:id="rId13"/>
       <w:pgSz w:w="11906" w:h="16838"/>
       <w:pgMar w:top="1701" w:right="1418" w:bottom="1418" w:left="2155" w:header="851" w:footer="709" w:gutter="0"/>
       <w:pgNumType w:start="27"/>
@@ -1573,7 +1963,7 @@
       <w:rPr>
         <w:noProof/>
       </w:rPr>
-      <w:t>28</w:t>
+      <w:t>30</w:t>
     </w:r>
     <w:r>
       <w:fldChar w:fldCharType="end"/>

</xml_diff>

<commit_message>
Update isi, bagian 4.3 dipindah dulu.
</commit_message>
<xml_diff>
--- a/TAHAP 2 - OTW/v1.1/BAB 4.docx
+++ b/TAHAP 2 - OTW/v1.1/BAB 4.docx
@@ -595,7 +595,6 @@
           <w:lang w:val="en-US"/>
         </w:rPr>
       </w:pPr>
-      <w:bookmarkStart w:id="0" w:name="_GoBack"/>
       <w:r>
         <w:rPr>
           <w:noProof/>
@@ -650,7 +649,6 @@
           </wp:inline>
         </w:drawing>
       </w:r>
-      <w:bookmarkEnd w:id="0"/>
     </w:p>
     <w:p>
       <w:pPr>
@@ -2970,6 +2968,15 @@
     </w:p>
     <w:p>
       <w:pPr>
+        <w:spacing w:line="240" w:lineRule="auto"/>
+        <w:jc w:val="center"/>
+        <w:rPr>
+          <w:iCs/>
+        </w:rPr>
+      </w:pPr>
+    </w:p>
+    <w:p>
+      <w:pPr>
         <w:jc w:val="center"/>
       </w:pPr>
       <w:r>
@@ -3030,6 +3037,10 @@
     <w:p>
       <w:pPr>
         <w:jc w:val="center"/>
+        <w:rPr>
+          <w:i/>
+          <w:iCs/>
+        </w:rPr>
       </w:pPr>
       <w:r>
         <w:rPr>
@@ -3085,6 +3096,14 @@
     </w:p>
     <w:p>
       <w:pPr>
+        <w:jc w:val="center"/>
+        <w:rPr>
+          <w:lang w:val="en-US"/>
+        </w:rPr>
+      </w:pPr>
+    </w:p>
+    <w:p>
+      <w:pPr>
         <w:ind w:firstLine="720"/>
       </w:pPr>
       <w:r>
@@ -3135,9 +3154,573 @@
       <w:r>
         <w:t xml:space="preserve"> </w:t>
       </w:r>
+      <w:r>
+        <w:t xml:space="preserve">Fungsi </w:t>
+      </w:r>
+      <w:proofErr w:type="spellStart"/>
+      <w:r>
+        <w:t>aktivasi</w:t>
+      </w:r>
+      <w:proofErr w:type="spellEnd"/>
+      <w:r>
+        <w:t xml:space="preserve"> yang digunakan </w:t>
+      </w:r>
+      <w:r>
+        <w:t xml:space="preserve">pada </w:t>
+      </w:r>
+      <w:proofErr w:type="spellStart"/>
+      <w:r>
+        <w:rPr>
+          <w:i/>
+        </w:rPr>
+        <w:t>artificial</w:t>
+      </w:r>
+      <w:proofErr w:type="spellEnd"/>
+      <w:r>
+        <w:rPr>
+          <w:i/>
+        </w:rPr>
+        <w:t xml:space="preserve"> neural </w:t>
+      </w:r>
+      <w:proofErr w:type="spellStart"/>
+      <w:r>
+        <w:rPr>
+          <w:i/>
+        </w:rPr>
+        <w:t>network</w:t>
+      </w:r>
+      <w:proofErr w:type="spellEnd"/>
+      <w:r>
+        <w:t xml:space="preserve"> </w:t>
+      </w:r>
+      <w:r>
+        <w:t xml:space="preserve">mempengaruhi jumlah neuron yang </w:t>
+      </w:r>
+      <w:r>
+        <w:t xml:space="preserve">terdapat pada </w:t>
+      </w:r>
+      <w:proofErr w:type="spellStart"/>
+      <w:r>
+        <w:rPr>
+          <w:i/>
+        </w:rPr>
+        <w:t>hidden</w:t>
+      </w:r>
+      <w:proofErr w:type="spellEnd"/>
+      <w:r>
+        <w:rPr>
+          <w:i/>
+        </w:rPr>
+        <w:t xml:space="preserve"> layer</w:t>
+      </w:r>
+      <w:r>
+        <w:t>.</w:t>
+      </w:r>
+    </w:p>
+    <w:p>
+      <w:pPr>
+        <w:ind w:firstLine="720"/>
+      </w:pPr>
+      <w:r>
+        <w:t xml:space="preserve">Dari penelitian yang dilakukan, diketahui bahwa </w:t>
+      </w:r>
+      <w:proofErr w:type="spellStart"/>
+      <w:r>
+        <w:rPr>
+          <w:i/>
+        </w:rPr>
+        <w:t>artificial</w:t>
+      </w:r>
+      <w:proofErr w:type="spellEnd"/>
+      <w:r>
+        <w:rPr>
+          <w:i/>
+        </w:rPr>
+        <w:t xml:space="preserve"> neural </w:t>
+      </w:r>
+      <w:proofErr w:type="spellStart"/>
+      <w:r>
+        <w:rPr>
+          <w:i/>
+        </w:rPr>
+        <w:t>network</w:t>
+      </w:r>
+      <w:proofErr w:type="spellEnd"/>
+      <w:r>
+        <w:t xml:space="preserve"> yang menggunakan fungsi </w:t>
+      </w:r>
+      <w:proofErr w:type="spellStart"/>
+      <w:r>
+        <w:t>sigmoid</w:t>
+      </w:r>
+      <w:proofErr w:type="spellEnd"/>
+      <w:r>
+        <w:t xml:space="preserve"> dan </w:t>
+      </w:r>
+      <w:proofErr w:type="spellStart"/>
+      <w:r>
+        <w:rPr>
+          <w:i/>
+        </w:rPr>
+        <w:t>sine</w:t>
+      </w:r>
+      <w:proofErr w:type="spellEnd"/>
+      <w:r>
+        <w:t xml:space="preserve"> sebagai fungsi </w:t>
+      </w:r>
+      <w:proofErr w:type="spellStart"/>
+      <w:r>
+        <w:t>aktivasi</w:t>
+      </w:r>
+      <w:proofErr w:type="spellEnd"/>
+      <w:r>
+        <w:t xml:space="preserve"> membutuhkan setidaknya 10 hingga 15 neuron pada </w:t>
+      </w:r>
+      <w:proofErr w:type="spellStart"/>
+      <w:r>
+        <w:rPr>
+          <w:i/>
+        </w:rPr>
+        <w:t>hidden</w:t>
+      </w:r>
+      <w:proofErr w:type="spellEnd"/>
+      <w:r>
+        <w:rPr>
+          <w:i/>
+        </w:rPr>
+        <w:t xml:space="preserve"> layer</w:t>
+      </w:r>
+      <w:r>
+        <w:t xml:space="preserve"> agar dapat memberikan hasil prediksi dengan akurasi yang lebih tinggi</w:t>
+      </w:r>
+      <w:r>
+        <w:t>.</w:t>
+      </w:r>
+      <w:r>
+        <w:t xml:space="preserve"> Perbandingan dari </w:t>
+      </w:r>
+      <w:r>
+        <w:t>akurasi prediksi</w:t>
+      </w:r>
+      <w:r>
+        <w:t xml:space="preserve"> menggunakan </w:t>
+      </w:r>
+      <w:proofErr w:type="spellStart"/>
+      <w:r>
+        <w:rPr>
+          <w:i/>
+        </w:rPr>
+        <w:t>extreme</w:t>
+      </w:r>
+      <w:proofErr w:type="spellEnd"/>
+      <w:r>
+        <w:rPr>
+          <w:i/>
+        </w:rPr>
+        <w:t xml:space="preserve"> </w:t>
+      </w:r>
+      <w:proofErr w:type="spellStart"/>
+      <w:r>
+        <w:rPr>
+          <w:i/>
+        </w:rPr>
+        <w:t>learning</w:t>
+      </w:r>
+      <w:proofErr w:type="spellEnd"/>
+      <w:r>
+        <w:rPr>
+          <w:i/>
+        </w:rPr>
+        <w:t xml:space="preserve"> </w:t>
+      </w:r>
+      <w:proofErr w:type="spellStart"/>
+      <w:r>
+        <w:rPr>
+          <w:i/>
+        </w:rPr>
+        <w:t>machine</w:t>
+      </w:r>
+      <w:proofErr w:type="spellEnd"/>
+      <w:r>
+        <w:t xml:space="preserve"> pada </w:t>
+      </w:r>
+      <w:proofErr w:type="spellStart"/>
+      <w:r>
+        <w:rPr>
+          <w:i/>
+        </w:rPr>
+        <w:t>artificial</w:t>
+      </w:r>
+      <w:proofErr w:type="spellEnd"/>
+      <w:r>
+        <w:rPr>
+          <w:i/>
+        </w:rPr>
+        <w:t xml:space="preserve"> neural </w:t>
+      </w:r>
+      <w:proofErr w:type="spellStart"/>
+      <w:r>
+        <w:rPr>
+          <w:i/>
+        </w:rPr>
+        <w:t>network</w:t>
+      </w:r>
+      <w:proofErr w:type="spellEnd"/>
+      <w:r>
+        <w:t xml:space="preserve"> dengan fungsi </w:t>
+      </w:r>
+      <w:proofErr w:type="spellStart"/>
+      <w:r>
+        <w:t>aktivasi</w:t>
+      </w:r>
+      <w:proofErr w:type="spellEnd"/>
+      <w:r>
+        <w:t xml:space="preserve"> </w:t>
+      </w:r>
+      <w:proofErr w:type="spellStart"/>
+      <w:r>
+        <w:t>sigmoid</w:t>
+      </w:r>
+      <w:proofErr w:type="spellEnd"/>
+      <w:r>
+        <w:t xml:space="preserve"> </w:t>
+      </w:r>
+      <w:r>
+        <w:t>ditunjukkan oleh Gambar 4.8.</w:t>
+      </w:r>
+    </w:p>
+    <w:p>
+      <w:pPr>
+        <w:spacing w:line="240" w:lineRule="auto"/>
+        <w:jc w:val="center"/>
+      </w:pPr>
+      <w:r>
+        <w:rPr>
+          <w:noProof/>
+          <w:lang w:val="en-US" w:bidi="ar-SA"/>
+        </w:rPr>
+        <w:lastRenderedPageBreak/>
+        <w:drawing>
+          <wp:inline distT="0" distB="0" distL="0" distR="0" wp14:anchorId="6E73B218" wp14:editId="56EEE85A">
+            <wp:extent cx="3823335" cy="2860625"/>
+            <wp:effectExtent l="0" t="0" r="0" b="10160"/>
+            <wp:docPr id="11" name="Picture 11" descr="Screenshot/perbandingan-uji-12.jpg"/>
+            <wp:cNvGraphicFramePr>
+              <a:graphicFrameLocks xmlns:a="http://schemas.openxmlformats.org/drawingml/2006/main" noChangeAspect="1"/>
+            </wp:cNvGraphicFramePr>
+            <a:graphic xmlns:a="http://schemas.openxmlformats.org/drawingml/2006/main">
+              <a:graphicData uri="http://schemas.openxmlformats.org/drawingml/2006/picture">
+                <pic:pic xmlns:pic="http://schemas.openxmlformats.org/drawingml/2006/picture">
+                  <pic:nvPicPr>
+                    <pic:cNvPr id="0" name="Picture 4" descr="Screenshot/perbandingan-uji-12.jpg"/>
+                    <pic:cNvPicPr>
+                      <a:picLocks noChangeAspect="1" noChangeArrowheads="1"/>
+                    </pic:cNvPicPr>
+                  </pic:nvPicPr>
+                  <pic:blipFill>
+                    <a:blip r:embed="rId16">
+                      <a:extLst>
+                        <a:ext uri="{28A0092B-C50C-407E-A947-70E740481C1C}">
+                          <a14:useLocalDpi xmlns:a14="http://schemas.microsoft.com/office/drawing/2010/main" val="0"/>
+                        </a:ext>
+                      </a:extLst>
+                    </a:blip>
+                    <a:srcRect/>
+                    <a:stretch>
+                      <a:fillRect/>
+                    </a:stretch>
+                  </pic:blipFill>
+                  <pic:spPr bwMode="auto">
+                    <a:xfrm>
+                      <a:off x="0" y="0"/>
+                      <a:ext cx="3835747" cy="2869912"/>
+                    </a:xfrm>
+                    <a:prstGeom prst="rect">
+                      <a:avLst/>
+                    </a:prstGeom>
+                    <a:noFill/>
+                    <a:ln>
+                      <a:noFill/>
+                    </a:ln>
+                  </pic:spPr>
+                </pic:pic>
+              </a:graphicData>
+            </a:graphic>
+          </wp:inline>
+        </w:drawing>
+      </w:r>
+      <w:bookmarkStart w:id="0" w:name="_GoBack"/>
+    </w:p>
+    <w:p>
+      <w:pPr>
+        <w:spacing w:line="240" w:lineRule="auto"/>
+        <w:jc w:val="center"/>
+      </w:pPr>
+      <w:r>
+        <w:t>(a)</w:t>
+      </w:r>
+    </w:p>
+    <w:p>
+      <w:pPr>
+        <w:spacing w:line="240" w:lineRule="auto"/>
+        <w:jc w:val="center"/>
+      </w:pPr>
+    </w:p>
+    <w:p>
+      <w:pPr>
+        <w:spacing w:line="240" w:lineRule="auto"/>
+        <w:jc w:val="center"/>
+      </w:pPr>
+      <w:r>
+        <w:rPr>
+          <w:noProof/>
+          <w:lang w:val="en-US" w:bidi="ar-SA"/>
+        </w:rPr>
+        <w:drawing>
+          <wp:inline distT="0" distB="0" distL="0" distR="0" wp14:anchorId="0483CF3A" wp14:editId="737B37E9">
+            <wp:extent cx="3670935" cy="2746599"/>
+            <wp:effectExtent l="0" t="0" r="12065" b="0"/>
+            <wp:docPr id="12" name="Picture 12" descr="Screenshot/perbandingan-uji-24.jpg"/>
+            <wp:cNvGraphicFramePr>
+              <a:graphicFrameLocks xmlns:a="http://schemas.openxmlformats.org/drawingml/2006/main" noChangeAspect="1"/>
+            </wp:cNvGraphicFramePr>
+            <a:graphic xmlns:a="http://schemas.openxmlformats.org/drawingml/2006/main">
+              <a:graphicData uri="http://schemas.openxmlformats.org/drawingml/2006/picture">
+                <pic:pic xmlns:pic="http://schemas.openxmlformats.org/drawingml/2006/picture">
+                  <pic:nvPicPr>
+                    <pic:cNvPr id="0" name="Picture 5" descr="Screenshot/perbandingan-uji-24.jpg"/>
+                    <pic:cNvPicPr>
+                      <a:picLocks noChangeAspect="1" noChangeArrowheads="1"/>
+                    </pic:cNvPicPr>
+                  </pic:nvPicPr>
+                  <pic:blipFill>
+                    <a:blip r:embed="rId17">
+                      <a:extLst>
+                        <a:ext uri="{28A0092B-C50C-407E-A947-70E740481C1C}">
+                          <a14:useLocalDpi xmlns:a14="http://schemas.microsoft.com/office/drawing/2010/main" val="0"/>
+                        </a:ext>
+                      </a:extLst>
+                    </a:blip>
+                    <a:srcRect/>
+                    <a:stretch>
+                      <a:fillRect/>
+                    </a:stretch>
+                  </pic:blipFill>
+                  <pic:spPr bwMode="auto">
+                    <a:xfrm>
+                      <a:off x="0" y="0"/>
+                      <a:ext cx="3695226" cy="2764773"/>
+                    </a:xfrm>
+                    <a:prstGeom prst="rect">
+                      <a:avLst/>
+                    </a:prstGeom>
+                    <a:noFill/>
+                    <a:ln>
+                      <a:noFill/>
+                    </a:ln>
+                  </pic:spPr>
+                </pic:pic>
+              </a:graphicData>
+            </a:graphic>
+          </wp:inline>
+        </w:drawing>
+      </w:r>
+    </w:p>
+    <w:p>
+      <w:pPr>
+        <w:spacing w:line="240" w:lineRule="auto"/>
+        <w:jc w:val="center"/>
+      </w:pPr>
+      <w:r>
+        <w:t>(b)</w:t>
+      </w:r>
+    </w:p>
+    <w:bookmarkEnd w:id="0"/>
+    <w:p>
+      <w:pPr>
+        <w:jc w:val="center"/>
+      </w:pPr>
+      <w:r>
+        <w:rPr>
+          <w:b/>
+        </w:rPr>
+        <w:t>Gambar 4.8.</w:t>
+      </w:r>
+      <w:r>
+        <w:t xml:space="preserve"> Perbandingan grafik akurasi pelatihan </w:t>
+      </w:r>
+      <w:proofErr w:type="spellStart"/>
+      <w:r>
+        <w:rPr>
+          <w:i/>
+        </w:rPr>
+        <w:t>extreme</w:t>
+      </w:r>
+      <w:proofErr w:type="spellEnd"/>
+      <w:r>
+        <w:rPr>
+          <w:i/>
+        </w:rPr>
+        <w:t xml:space="preserve"> </w:t>
+      </w:r>
+      <w:proofErr w:type="spellStart"/>
+      <w:r>
+        <w:rPr>
+          <w:i/>
+        </w:rPr>
+        <w:t>learning</w:t>
+      </w:r>
+      <w:proofErr w:type="spellEnd"/>
+      <w:r>
+        <w:rPr>
+          <w:i/>
+        </w:rPr>
+        <w:t xml:space="preserve"> </w:t>
+      </w:r>
+      <w:proofErr w:type="spellStart"/>
+      <w:r>
+        <w:rPr>
+          <w:i/>
+        </w:rPr>
+        <w:t>machine</w:t>
+      </w:r>
+      <w:proofErr w:type="spellEnd"/>
+      <w:r>
+        <w:t xml:space="preserve"> menggunakan fungsi </w:t>
+      </w:r>
+      <w:proofErr w:type="spellStart"/>
+      <w:r>
+        <w:t>aktivasi</w:t>
+      </w:r>
+      <w:proofErr w:type="spellEnd"/>
+      <w:r>
+        <w:t xml:space="preserve"> </w:t>
+      </w:r>
+      <w:proofErr w:type="spellStart"/>
+      <w:r>
+        <w:t>sigmoid</w:t>
+      </w:r>
+      <w:proofErr w:type="spellEnd"/>
+      <w:r>
+        <w:t xml:space="preserve"> dengan (a) </w:t>
+      </w:r>
+      <w:r>
+        <w:t xml:space="preserve">12 </w:t>
+      </w:r>
+      <w:r>
+        <w:t>dan (b)</w:t>
+      </w:r>
+      <w:r>
+        <w:t xml:space="preserve"> 24 </w:t>
+      </w:r>
+      <w:proofErr w:type="spellStart"/>
+      <w:r>
+        <w:rPr>
+          <w:i/>
+        </w:rPr>
+        <w:t>hidden</w:t>
+      </w:r>
+      <w:proofErr w:type="spellEnd"/>
+      <w:r>
+        <w:rPr>
+          <w:i/>
+        </w:rPr>
+        <w:t xml:space="preserve"> </w:t>
+      </w:r>
+      <w:r>
+        <w:rPr>
+          <w:i/>
+        </w:rPr>
+        <w:t>neuron</w:t>
+      </w:r>
+    </w:p>
+    <w:p>
+      <w:pPr>
+        <w:jc w:val="center"/>
+      </w:pPr>
+    </w:p>
+    <w:p>
+      <w:pPr>
+        <w:ind w:firstLine="720"/>
+      </w:pPr>
+      <w:r>
+        <w:t>Hasil dari penelitian yang dilakukan juga menunjukkan bahwa</w:t>
+      </w:r>
+      <w:r>
+        <w:t xml:space="preserve"> </w:t>
+      </w:r>
+      <w:proofErr w:type="spellStart"/>
+      <w:r>
+        <w:rPr>
+          <w:i/>
+        </w:rPr>
+        <w:t>artificial</w:t>
+      </w:r>
+      <w:proofErr w:type="spellEnd"/>
+      <w:r>
+        <w:rPr>
+          <w:i/>
+        </w:rPr>
+        <w:t xml:space="preserve"> neural </w:t>
+      </w:r>
+      <w:proofErr w:type="spellStart"/>
+      <w:r>
+        <w:rPr>
+          <w:i/>
+        </w:rPr>
+        <w:t>network</w:t>
+      </w:r>
+      <w:proofErr w:type="spellEnd"/>
+      <w:r>
+        <w:t xml:space="preserve"> yang menggunakan fungsi </w:t>
+      </w:r>
+      <w:proofErr w:type="spellStart"/>
+      <w:r>
+        <w:rPr>
+          <w:i/>
+        </w:rPr>
+        <w:t>hardlim</w:t>
+      </w:r>
+      <w:proofErr w:type="spellEnd"/>
+      <w:r>
+        <w:t xml:space="preserve"> sebagai fungsi </w:t>
+      </w:r>
+      <w:proofErr w:type="spellStart"/>
+      <w:r>
+        <w:t>aktivasi</w:t>
+      </w:r>
+      <w:proofErr w:type="spellEnd"/>
+      <w:r>
+        <w:t xml:space="preserve"> membutuhkan setidaknya 75 hingga 100 neuron pada </w:t>
+      </w:r>
+      <w:proofErr w:type="spellStart"/>
+      <w:r>
+        <w:rPr>
+          <w:i/>
+        </w:rPr>
+        <w:t>hidden</w:t>
+      </w:r>
+      <w:proofErr w:type="spellEnd"/>
+      <w:r>
+        <w:rPr>
+          <w:i/>
+        </w:rPr>
+        <w:t xml:space="preserve"> layer</w:t>
+      </w:r>
+      <w:r>
+        <w:t xml:space="preserve"> agar dapat memberikan hasil prediksi dengan akurasi yang lebih tinggi. </w:t>
+      </w:r>
+      <w:r>
+        <w:t>Besar dari nilai akurasi yang didapat dari proses prediksi dapat diketahui dari nilai RMSE yang didapat.</w:t>
+      </w:r>
+    </w:p>
+    <w:p>
+      <w:pPr>
+        <w:ind w:firstLine="720"/>
+      </w:pPr>
     </w:p>
     <w:sectPr>
-      <w:headerReference w:type="first" r:id="rId16"/>
+      <w:headerReference w:type="first" r:id="rId18"/>
       <w:pgSz w:w="11906" w:h="16838"/>
       <w:pgMar w:top="1701" w:right="1418" w:bottom="1418" w:left="2155" w:header="851" w:footer="709" w:gutter="0"/>
       <w:pgNumType w:start="27"/>
@@ -3219,7 +3802,7 @@
       <w:rPr>
         <w:noProof/>
       </w:rPr>
-      <w:t>28</w:t>
+      <w:t>31</w:t>
     </w:r>
     <w:r>
       <w:fldChar w:fldCharType="end"/>

</xml_diff>